<commit_message>
added random lunch api
</commit_message>
<xml_diff>
--- a/api_doc.docx
+++ b/api_doc.docx
@@ -3031,7 +3031,6 @@
         <w:jc w:val="both"/>
         <w:rPr/>
       </w:pPr>
-      <w:bookmarkStart w:id="0" w:name="__DdeLink__187_1338008474"/>
       <w:r>
         <w:rPr>
           <w:b/>
@@ -3506,8 +3505,6 @@
         <w:jc w:val="both"/>
         <w:rPr/>
       </w:pPr>
-      <w:bookmarkStart w:id="1" w:name="__DdeLink__187_1338008474"/>
-      <w:bookmarkEnd w:id="1"/>
       <w:r>
         <w:rPr>
           <w:b w:val="false"/>
@@ -3927,7 +3924,7 @@
           <w:sz w:val="24"/>
           <w:szCs w:val="24"/>
         </w:rPr>
-        <w:t>empoyee</w:t>
+        <w:t>employee</w:t>
       </w:r>
       <w:r>
         <w:rPr>
@@ -4024,6 +4021,2040 @@
           <w:szCs w:val="24"/>
         </w:rPr>
         <w:t>}</w:t>
+      </w:r>
+    </w:p>
+    <w:p>
+      <w:pPr>
+        <w:pStyle w:val="Normal"/>
+        <w:jc w:val="both"/>
+        <w:rPr>
+          <w:b w:val="false"/>
+          <w:b w:val="false"/>
+          <w:bCs w:val="false"/>
+          <w:sz w:val="24"/>
+          <w:szCs w:val="24"/>
+        </w:rPr>
+      </w:pPr>
+      <w:r>
+        <w:rPr/>
+      </w:r>
+    </w:p>
+    <w:p>
+      <w:pPr>
+        <w:pStyle w:val="Normal"/>
+        <w:jc w:val="both"/>
+        <w:rPr>
+          <w:b w:val="false"/>
+          <w:b w:val="false"/>
+          <w:bCs w:val="false"/>
+          <w:sz w:val="24"/>
+          <w:szCs w:val="24"/>
+        </w:rPr>
+      </w:pPr>
+      <w:r>
+        <w:rPr/>
+      </w:r>
+    </w:p>
+    <w:p>
+      <w:pPr>
+        <w:pStyle w:val="Normal"/>
+        <w:jc w:val="both"/>
+        <w:rPr/>
+      </w:pPr>
+      <w:r>
+        <w:rPr>
+          <w:b/>
+          <w:bCs/>
+          <w:sz w:val="32"/>
+          <w:szCs w:val="32"/>
+        </w:rPr>
+        <w:t>Add</w:t>
+      </w:r>
+      <w:r>
+        <w:rPr>
+          <w:b/>
+          <w:bCs/>
+          <w:sz w:val="32"/>
+          <w:szCs w:val="32"/>
+        </w:rPr>
+        <w:t xml:space="preserve"> </w:t>
+      </w:r>
+      <w:r>
+        <w:rPr>
+          <w:b/>
+          <w:bCs/>
+          <w:sz w:val="32"/>
+          <w:szCs w:val="32"/>
+        </w:rPr>
+        <w:t>Restaurant:</w:t>
+      </w:r>
+    </w:p>
+    <w:p>
+      <w:pPr>
+        <w:pStyle w:val="Normal"/>
+        <w:jc w:val="both"/>
+        <w:rPr>
+          <w:b w:val="false"/>
+          <w:b w:val="false"/>
+          <w:bCs w:val="false"/>
+          <w:sz w:val="24"/>
+          <w:szCs w:val="24"/>
+        </w:rPr>
+      </w:pPr>
+      <w:r>
+        <w:rPr>
+          <w:b w:val="false"/>
+          <w:bCs w:val="false"/>
+          <w:sz w:val="24"/>
+          <w:szCs w:val="24"/>
+        </w:rPr>
+      </w:r>
+    </w:p>
+    <w:p>
+      <w:pPr>
+        <w:pStyle w:val="Normal"/>
+        <w:jc w:val="both"/>
+        <w:rPr/>
+      </w:pPr>
+      <w:r>
+        <w:rPr>
+          <w:b w:val="false"/>
+          <w:bCs w:val="false"/>
+          <w:sz w:val="24"/>
+          <w:szCs w:val="24"/>
+        </w:rPr>
+        <w:t>POST /</w:t>
+      </w:r>
+      <w:r>
+        <w:rPr>
+          <w:b w:val="false"/>
+          <w:bCs w:val="false"/>
+          <w:sz w:val="24"/>
+          <w:szCs w:val="24"/>
+        </w:rPr>
+        <w:t>restaurant</w:t>
+      </w:r>
+      <w:r>
+        <w:rPr>
+          <w:b w:val="false"/>
+          <w:bCs w:val="false"/>
+          <w:sz w:val="24"/>
+          <w:szCs w:val="24"/>
+        </w:rPr>
+        <w:t>/</w:t>
+      </w:r>
+    </w:p>
+    <w:p>
+      <w:pPr>
+        <w:pStyle w:val="Normal"/>
+        <w:jc w:val="both"/>
+        <w:rPr>
+          <w:b w:val="false"/>
+          <w:b w:val="false"/>
+          <w:bCs w:val="false"/>
+          <w:sz w:val="24"/>
+          <w:szCs w:val="24"/>
+        </w:rPr>
+      </w:pPr>
+      <w:r>
+        <w:rPr>
+          <w:b w:val="false"/>
+          <w:bCs w:val="false"/>
+          <w:sz w:val="24"/>
+          <w:szCs w:val="24"/>
+        </w:rPr>
+      </w:r>
+    </w:p>
+    <w:p>
+      <w:pPr>
+        <w:pStyle w:val="Normal"/>
+        <w:jc w:val="both"/>
+        <w:rPr/>
+      </w:pPr>
+      <w:r>
+        <w:rPr>
+          <w:b/>
+          <w:bCs/>
+          <w:sz w:val="24"/>
+          <w:szCs w:val="24"/>
+        </w:rPr>
+        <w:t>Request:</w:t>
+      </w:r>
+    </w:p>
+    <w:p>
+      <w:pPr>
+        <w:pStyle w:val="Normal"/>
+        <w:jc w:val="both"/>
+        <w:rPr>
+          <w:b w:val="false"/>
+          <w:b w:val="false"/>
+          <w:bCs w:val="false"/>
+          <w:sz w:val="24"/>
+          <w:szCs w:val="24"/>
+        </w:rPr>
+      </w:pPr>
+      <w:r>
+        <w:rPr>
+          <w:b w:val="false"/>
+          <w:bCs w:val="false"/>
+          <w:sz w:val="24"/>
+          <w:szCs w:val="24"/>
+        </w:rPr>
+      </w:r>
+    </w:p>
+    <w:p>
+      <w:pPr>
+        <w:pStyle w:val="Normal"/>
+        <w:jc w:val="both"/>
+        <w:rPr/>
+      </w:pPr>
+      <w:r>
+        <w:rPr>
+          <w:b w:val="false"/>
+          <w:bCs w:val="false"/>
+          <w:sz w:val="24"/>
+          <w:szCs w:val="24"/>
+        </w:rPr>
+        <w:t>Request:</w:t>
+      </w:r>
+    </w:p>
+    <w:p>
+      <w:pPr>
+        <w:pStyle w:val="Normal"/>
+        <w:jc w:val="both"/>
+        <w:rPr/>
+      </w:pPr>
+      <w:r>
+        <w:rPr>
+          <w:b w:val="false"/>
+          <w:bCs w:val="false"/>
+          <w:sz w:val="24"/>
+          <w:szCs w:val="24"/>
+        </w:rPr>
+        <w:t>{</w:t>
+      </w:r>
+    </w:p>
+    <w:p>
+      <w:pPr>
+        <w:pStyle w:val="Normal"/>
+        <w:jc w:val="both"/>
+        <w:rPr/>
+      </w:pPr>
+      <w:r>
+        <w:rPr>
+          <w:b w:val="false"/>
+          <w:bCs w:val="false"/>
+          <w:sz w:val="24"/>
+          <w:szCs w:val="24"/>
+        </w:rPr>
+        <w:tab/>
+        <w:t xml:space="preserve">'res_name':'Anu', </w:t>
+      </w:r>
+    </w:p>
+    <w:p>
+      <w:pPr>
+        <w:pStyle w:val="Normal"/>
+        <w:jc w:val="both"/>
+        <w:rPr/>
+      </w:pPr>
+      <w:r>
+        <w:rPr>
+          <w:b w:val="false"/>
+          <w:bCs w:val="false"/>
+          <w:sz w:val="24"/>
+          <w:szCs w:val="24"/>
+        </w:rPr>
+        <w:tab/>
+        <w:t xml:space="preserve">'food_tag': 'VEG', </w:t>
+      </w:r>
+    </w:p>
+    <w:p>
+      <w:pPr>
+        <w:pStyle w:val="Normal"/>
+        <w:jc w:val="both"/>
+        <w:rPr/>
+      </w:pPr>
+      <w:r>
+        <w:rPr>
+          <w:b w:val="false"/>
+          <w:bCs w:val="false"/>
+          <w:sz w:val="24"/>
+          <w:szCs w:val="24"/>
+        </w:rPr>
+        <w:tab/>
+        <w:t xml:space="preserve">'menu_id':4, </w:t>
+      </w:r>
+    </w:p>
+    <w:p>
+      <w:pPr>
+        <w:pStyle w:val="Normal"/>
+        <w:jc w:val="both"/>
+        <w:rPr/>
+      </w:pPr>
+      <w:r>
+        <w:rPr>
+          <w:b w:val="false"/>
+          <w:bCs w:val="false"/>
+          <w:sz w:val="24"/>
+          <w:szCs w:val="24"/>
+        </w:rPr>
+        <w:tab/>
+        <w:t>'event': '</w:t>
+      </w:r>
+      <w:r>
+        <w:rPr>
+          <w:b w:val="false"/>
+          <w:bCs w:val="false"/>
+          <w:sz w:val="24"/>
+          <w:szCs w:val="24"/>
+        </w:rPr>
+        <w:t>add</w:t>
+      </w:r>
+      <w:r>
+        <w:rPr>
+          <w:b w:val="false"/>
+          <w:bCs w:val="false"/>
+          <w:sz w:val="24"/>
+          <w:szCs w:val="24"/>
+        </w:rPr>
+        <w:t>'</w:t>
+      </w:r>
+    </w:p>
+    <w:p>
+      <w:pPr>
+        <w:pStyle w:val="Normal"/>
+        <w:jc w:val="both"/>
+        <w:rPr/>
+      </w:pPr>
+      <w:r>
+        <w:rPr>
+          <w:b w:val="false"/>
+          <w:bCs w:val="false"/>
+          <w:sz w:val="24"/>
+          <w:szCs w:val="24"/>
+        </w:rPr>
+        <w:t>}</w:t>
+      </w:r>
+    </w:p>
+    <w:p>
+      <w:pPr>
+        <w:pStyle w:val="Normal"/>
+        <w:jc w:val="both"/>
+        <w:rPr>
+          <w:b w:val="false"/>
+          <w:b w:val="false"/>
+          <w:bCs w:val="false"/>
+          <w:sz w:val="24"/>
+          <w:szCs w:val="24"/>
+        </w:rPr>
+      </w:pPr>
+      <w:r>
+        <w:rPr>
+          <w:b w:val="false"/>
+          <w:bCs w:val="false"/>
+          <w:sz w:val="24"/>
+          <w:szCs w:val="24"/>
+        </w:rPr>
+      </w:r>
+    </w:p>
+    <w:p>
+      <w:pPr>
+        <w:pStyle w:val="Normal"/>
+        <w:jc w:val="both"/>
+        <w:rPr/>
+      </w:pPr>
+      <w:r>
+        <w:rPr>
+          <w:b/>
+          <w:bCs/>
+          <w:sz w:val="24"/>
+          <w:szCs w:val="24"/>
+        </w:rPr>
+        <w:t>Response:</w:t>
+      </w:r>
+    </w:p>
+    <w:p>
+      <w:pPr>
+        <w:pStyle w:val="Normal"/>
+        <w:jc w:val="both"/>
+        <w:rPr>
+          <w:b w:val="false"/>
+          <w:b w:val="false"/>
+          <w:bCs w:val="false"/>
+          <w:sz w:val="24"/>
+          <w:szCs w:val="24"/>
+        </w:rPr>
+      </w:pPr>
+      <w:r>
+        <w:rPr>
+          <w:b w:val="false"/>
+          <w:bCs w:val="false"/>
+          <w:sz w:val="24"/>
+          <w:szCs w:val="24"/>
+        </w:rPr>
+      </w:r>
+    </w:p>
+    <w:p>
+      <w:pPr>
+        <w:pStyle w:val="Normal"/>
+        <w:jc w:val="both"/>
+        <w:rPr/>
+      </w:pPr>
+      <w:r>
+        <w:rPr>
+          <w:b w:val="false"/>
+          <w:bCs w:val="false"/>
+          <w:sz w:val="24"/>
+          <w:szCs w:val="24"/>
+        </w:rPr>
+        <w:t>Code: 200</w:t>
+      </w:r>
+    </w:p>
+    <w:p>
+      <w:pPr>
+        <w:pStyle w:val="Normal"/>
+        <w:jc w:val="both"/>
+        <w:rPr/>
+      </w:pPr>
+      <w:r>
+        <w:rPr>
+          <w:b w:val="false"/>
+          <w:bCs w:val="false"/>
+          <w:sz w:val="24"/>
+          <w:szCs w:val="24"/>
+        </w:rPr>
+        <w:t>{</w:t>
+      </w:r>
+    </w:p>
+    <w:p>
+      <w:pPr>
+        <w:pStyle w:val="Normal"/>
+        <w:jc w:val="both"/>
+        <w:rPr/>
+      </w:pPr>
+      <w:r>
+        <w:rPr>
+          <w:b w:val="false"/>
+          <w:bCs w:val="false"/>
+          <w:sz w:val="24"/>
+          <w:szCs w:val="24"/>
+        </w:rPr>
+        <w:tab/>
+        <w:t>"restaurant": {</w:t>
+      </w:r>
+    </w:p>
+    <w:p>
+      <w:pPr>
+        <w:pStyle w:val="Normal"/>
+        <w:jc w:val="both"/>
+        <w:rPr/>
+      </w:pPr>
+      <w:r>
+        <w:rPr>
+          <w:b w:val="false"/>
+          <w:bCs w:val="false"/>
+          <w:sz w:val="24"/>
+          <w:szCs w:val="24"/>
+        </w:rPr>
+        <w:tab/>
+        <w:tab/>
+        <w:tab/>
+        <w:tab/>
+        <w:t xml:space="preserve">"status": "success", </w:t>
+      </w:r>
+    </w:p>
+    <w:p>
+      <w:pPr>
+        <w:pStyle w:val="Normal"/>
+        <w:jc w:val="both"/>
+        <w:rPr/>
+      </w:pPr>
+      <w:r>
+        <w:rPr>
+          <w:b w:val="false"/>
+          <w:bCs w:val="false"/>
+          <w:sz w:val="24"/>
+          <w:szCs w:val="24"/>
+        </w:rPr>
+        <w:tab/>
+        <w:tab/>
+        <w:tab/>
+        <w:tab/>
+        <w:t>"event": "add"</w:t>
+      </w:r>
+    </w:p>
+    <w:p>
+      <w:pPr>
+        <w:pStyle w:val="Normal"/>
+        <w:jc w:val="both"/>
+        <w:rPr/>
+      </w:pPr>
+      <w:r>
+        <w:rPr>
+          <w:b w:val="false"/>
+          <w:bCs w:val="false"/>
+          <w:sz w:val="24"/>
+          <w:szCs w:val="24"/>
+        </w:rPr>
+        <w:tab/>
+        <w:tab/>
+        <w:tab/>
+        <w:t>}</w:t>
+      </w:r>
+    </w:p>
+    <w:p>
+      <w:pPr>
+        <w:pStyle w:val="Normal"/>
+        <w:jc w:val="both"/>
+        <w:rPr/>
+      </w:pPr>
+      <w:r>
+        <w:rPr>
+          <w:b w:val="false"/>
+          <w:bCs w:val="false"/>
+          <w:sz w:val="24"/>
+          <w:szCs w:val="24"/>
+        </w:rPr>
+        <w:t>}</w:t>
+      </w:r>
+    </w:p>
+    <w:p>
+      <w:pPr>
+        <w:pStyle w:val="Normal"/>
+        <w:jc w:val="both"/>
+        <w:rPr>
+          <w:b w:val="false"/>
+          <w:b w:val="false"/>
+          <w:bCs w:val="false"/>
+          <w:sz w:val="24"/>
+          <w:szCs w:val="24"/>
+        </w:rPr>
+      </w:pPr>
+      <w:r>
+        <w:rPr/>
+      </w:r>
+    </w:p>
+    <w:p>
+      <w:pPr>
+        <w:pStyle w:val="Normal"/>
+        <w:jc w:val="both"/>
+        <w:rPr/>
+      </w:pPr>
+      <w:r>
+        <w:rPr>
+          <w:b/>
+          <w:bCs/>
+          <w:sz w:val="32"/>
+          <w:szCs w:val="32"/>
+        </w:rPr>
+        <w:t>Delete</w:t>
+      </w:r>
+      <w:r>
+        <w:rPr>
+          <w:b/>
+          <w:bCs/>
+          <w:sz w:val="32"/>
+          <w:szCs w:val="32"/>
+        </w:rPr>
+        <w:t xml:space="preserve"> </w:t>
+      </w:r>
+      <w:r>
+        <w:rPr>
+          <w:b/>
+          <w:bCs/>
+          <w:sz w:val="32"/>
+          <w:szCs w:val="32"/>
+        </w:rPr>
+        <w:t>restaurant</w:t>
+      </w:r>
+    </w:p>
+    <w:p>
+      <w:pPr>
+        <w:pStyle w:val="Normal"/>
+        <w:jc w:val="both"/>
+        <w:rPr>
+          <w:b w:val="false"/>
+          <w:b w:val="false"/>
+          <w:bCs w:val="false"/>
+          <w:sz w:val="24"/>
+          <w:szCs w:val="24"/>
+        </w:rPr>
+      </w:pPr>
+      <w:r>
+        <w:rPr>
+          <w:b w:val="false"/>
+          <w:bCs w:val="false"/>
+          <w:sz w:val="24"/>
+          <w:szCs w:val="24"/>
+        </w:rPr>
+      </w:r>
+    </w:p>
+    <w:p>
+      <w:pPr>
+        <w:pStyle w:val="Normal"/>
+        <w:jc w:val="both"/>
+        <w:rPr/>
+      </w:pPr>
+      <w:r>
+        <w:rPr>
+          <w:b w:val="false"/>
+          <w:bCs w:val="false"/>
+          <w:sz w:val="24"/>
+          <w:szCs w:val="24"/>
+        </w:rPr>
+        <w:t>POST /</w:t>
+      </w:r>
+      <w:r>
+        <w:rPr>
+          <w:b w:val="false"/>
+          <w:bCs w:val="false"/>
+          <w:sz w:val="24"/>
+          <w:szCs w:val="24"/>
+        </w:rPr>
+        <w:t>restaurant</w:t>
+      </w:r>
+      <w:r>
+        <w:rPr>
+          <w:b w:val="false"/>
+          <w:bCs w:val="false"/>
+          <w:sz w:val="24"/>
+          <w:szCs w:val="24"/>
+        </w:rPr>
+        <w:t>/</w:t>
+      </w:r>
+    </w:p>
+    <w:p>
+      <w:pPr>
+        <w:pStyle w:val="Normal"/>
+        <w:jc w:val="both"/>
+        <w:rPr>
+          <w:b w:val="false"/>
+          <w:b w:val="false"/>
+          <w:bCs w:val="false"/>
+          <w:sz w:val="24"/>
+          <w:szCs w:val="24"/>
+        </w:rPr>
+      </w:pPr>
+      <w:r>
+        <w:rPr>
+          <w:b w:val="false"/>
+          <w:bCs w:val="false"/>
+          <w:sz w:val="24"/>
+          <w:szCs w:val="24"/>
+        </w:rPr>
+      </w:r>
+    </w:p>
+    <w:p>
+      <w:pPr>
+        <w:pStyle w:val="Normal"/>
+        <w:jc w:val="both"/>
+        <w:rPr/>
+      </w:pPr>
+      <w:r>
+        <w:rPr>
+          <w:b/>
+          <w:bCs/>
+          <w:sz w:val="24"/>
+          <w:szCs w:val="24"/>
+        </w:rPr>
+        <w:t>Request:</w:t>
+      </w:r>
+    </w:p>
+    <w:p>
+      <w:pPr>
+        <w:pStyle w:val="Normal"/>
+        <w:jc w:val="both"/>
+        <w:rPr>
+          <w:b w:val="false"/>
+          <w:b w:val="false"/>
+          <w:bCs w:val="false"/>
+          <w:sz w:val="24"/>
+          <w:szCs w:val="24"/>
+        </w:rPr>
+      </w:pPr>
+      <w:r>
+        <w:rPr>
+          <w:b w:val="false"/>
+          <w:bCs w:val="false"/>
+          <w:sz w:val="24"/>
+          <w:szCs w:val="24"/>
+        </w:rPr>
+      </w:r>
+    </w:p>
+    <w:p>
+      <w:pPr>
+        <w:pStyle w:val="Normal"/>
+        <w:jc w:val="both"/>
+        <w:rPr/>
+      </w:pPr>
+      <w:r>
+        <w:rPr>
+          <w:b w:val="false"/>
+          <w:bCs w:val="false"/>
+          <w:sz w:val="24"/>
+          <w:szCs w:val="24"/>
+        </w:rPr>
+        <w:t>Request:</w:t>
+      </w:r>
+    </w:p>
+    <w:p>
+      <w:pPr>
+        <w:pStyle w:val="Normal"/>
+        <w:jc w:val="both"/>
+        <w:rPr/>
+      </w:pPr>
+      <w:r>
+        <w:rPr>
+          <w:b w:val="false"/>
+          <w:bCs w:val="false"/>
+          <w:sz w:val="24"/>
+          <w:szCs w:val="24"/>
+        </w:rPr>
+        <w:t>{</w:t>
+      </w:r>
+    </w:p>
+    <w:p>
+      <w:pPr>
+        <w:pStyle w:val="Normal"/>
+        <w:jc w:val="both"/>
+        <w:rPr/>
+      </w:pPr>
+      <w:r>
+        <w:rPr>
+          <w:b w:val="false"/>
+          <w:bCs w:val="false"/>
+          <w:sz w:val="24"/>
+          <w:szCs w:val="24"/>
+        </w:rPr>
+        <w:tab/>
+        <w:t xml:space="preserve">'res_name':'Anu', </w:t>
+      </w:r>
+    </w:p>
+    <w:p>
+      <w:pPr>
+        <w:pStyle w:val="Normal"/>
+        <w:jc w:val="both"/>
+        <w:rPr/>
+      </w:pPr>
+      <w:r>
+        <w:rPr>
+          <w:b w:val="false"/>
+          <w:bCs w:val="false"/>
+          <w:sz w:val="24"/>
+          <w:szCs w:val="24"/>
+        </w:rPr>
+        <w:tab/>
+        <w:t xml:space="preserve">'food_tag': 'VEG', </w:t>
+      </w:r>
+    </w:p>
+    <w:p>
+      <w:pPr>
+        <w:pStyle w:val="Normal"/>
+        <w:jc w:val="both"/>
+        <w:rPr/>
+      </w:pPr>
+      <w:r>
+        <w:rPr>
+          <w:b w:val="false"/>
+          <w:bCs w:val="false"/>
+          <w:sz w:val="24"/>
+          <w:szCs w:val="24"/>
+        </w:rPr>
+        <w:tab/>
+        <w:t xml:space="preserve">'menu_id':4, </w:t>
+      </w:r>
+    </w:p>
+    <w:p>
+      <w:pPr>
+        <w:pStyle w:val="Normal"/>
+        <w:jc w:val="both"/>
+        <w:rPr/>
+      </w:pPr>
+      <w:r>
+        <w:rPr>
+          <w:b w:val="false"/>
+          <w:bCs w:val="false"/>
+          <w:sz w:val="24"/>
+          <w:szCs w:val="24"/>
+        </w:rPr>
+        <w:tab/>
+        <w:t>'event': 'delete'</w:t>
+      </w:r>
+    </w:p>
+    <w:p>
+      <w:pPr>
+        <w:pStyle w:val="Normal"/>
+        <w:jc w:val="both"/>
+        <w:rPr/>
+      </w:pPr>
+      <w:r>
+        <w:rPr>
+          <w:b w:val="false"/>
+          <w:bCs w:val="false"/>
+          <w:sz w:val="24"/>
+          <w:szCs w:val="24"/>
+        </w:rPr>
+        <w:t>}</w:t>
+      </w:r>
+    </w:p>
+    <w:p>
+      <w:pPr>
+        <w:pStyle w:val="Normal"/>
+        <w:jc w:val="both"/>
+        <w:rPr>
+          <w:b w:val="false"/>
+          <w:b w:val="false"/>
+          <w:bCs w:val="false"/>
+          <w:sz w:val="24"/>
+          <w:szCs w:val="24"/>
+        </w:rPr>
+      </w:pPr>
+      <w:r>
+        <w:rPr>
+          <w:b w:val="false"/>
+          <w:bCs w:val="false"/>
+          <w:sz w:val="24"/>
+          <w:szCs w:val="24"/>
+        </w:rPr>
+      </w:r>
+    </w:p>
+    <w:p>
+      <w:pPr>
+        <w:pStyle w:val="Normal"/>
+        <w:jc w:val="both"/>
+        <w:rPr/>
+      </w:pPr>
+      <w:r>
+        <w:rPr>
+          <w:b/>
+          <w:bCs/>
+          <w:sz w:val="24"/>
+          <w:szCs w:val="24"/>
+        </w:rPr>
+        <w:t>Response:</w:t>
+      </w:r>
+    </w:p>
+    <w:p>
+      <w:pPr>
+        <w:pStyle w:val="Normal"/>
+        <w:jc w:val="both"/>
+        <w:rPr>
+          <w:b w:val="false"/>
+          <w:b w:val="false"/>
+          <w:bCs w:val="false"/>
+          <w:sz w:val="24"/>
+          <w:szCs w:val="24"/>
+        </w:rPr>
+      </w:pPr>
+      <w:r>
+        <w:rPr>
+          <w:b w:val="false"/>
+          <w:bCs w:val="false"/>
+          <w:sz w:val="24"/>
+          <w:szCs w:val="24"/>
+        </w:rPr>
+      </w:r>
+    </w:p>
+    <w:p>
+      <w:pPr>
+        <w:pStyle w:val="Normal"/>
+        <w:jc w:val="both"/>
+        <w:rPr/>
+      </w:pPr>
+      <w:r>
+        <w:rPr>
+          <w:b w:val="false"/>
+          <w:bCs w:val="false"/>
+          <w:sz w:val="24"/>
+          <w:szCs w:val="24"/>
+        </w:rPr>
+        <w:t>Code: 200</w:t>
+      </w:r>
+    </w:p>
+    <w:p>
+      <w:pPr>
+        <w:pStyle w:val="Normal"/>
+        <w:jc w:val="both"/>
+        <w:rPr/>
+      </w:pPr>
+      <w:r>
+        <w:rPr>
+          <w:b w:val="false"/>
+          <w:bCs w:val="false"/>
+          <w:sz w:val="24"/>
+          <w:szCs w:val="24"/>
+        </w:rPr>
+        <w:t>{</w:t>
+      </w:r>
+    </w:p>
+    <w:p>
+      <w:pPr>
+        <w:pStyle w:val="Normal"/>
+        <w:jc w:val="both"/>
+        <w:rPr/>
+      </w:pPr>
+      <w:r>
+        <w:rPr>
+          <w:b w:val="false"/>
+          <w:bCs w:val="false"/>
+          <w:sz w:val="24"/>
+          <w:szCs w:val="24"/>
+        </w:rPr>
+        <w:tab/>
+        <w:t>"</w:t>
+      </w:r>
+      <w:r>
+        <w:rPr>
+          <w:b w:val="false"/>
+          <w:bCs w:val="false"/>
+          <w:sz w:val="24"/>
+          <w:szCs w:val="24"/>
+        </w:rPr>
+        <w:t>restaurant</w:t>
+      </w:r>
+      <w:r>
+        <w:rPr>
+          <w:b w:val="false"/>
+          <w:bCs w:val="false"/>
+          <w:sz w:val="24"/>
+          <w:szCs w:val="24"/>
+        </w:rPr>
+        <w:t>": {</w:t>
+      </w:r>
+    </w:p>
+    <w:p>
+      <w:pPr>
+        <w:pStyle w:val="Normal"/>
+        <w:jc w:val="both"/>
+        <w:rPr/>
+      </w:pPr>
+      <w:r>
+        <w:rPr>
+          <w:b w:val="false"/>
+          <w:bCs w:val="false"/>
+          <w:sz w:val="24"/>
+          <w:szCs w:val="24"/>
+        </w:rPr>
+        <w:tab/>
+        <w:tab/>
+        <w:t>"status":"success",</w:t>
+      </w:r>
+    </w:p>
+    <w:p>
+      <w:pPr>
+        <w:pStyle w:val="Normal"/>
+        <w:jc w:val="both"/>
+        <w:rPr/>
+      </w:pPr>
+      <w:r>
+        <w:rPr>
+          <w:b w:val="false"/>
+          <w:bCs w:val="false"/>
+          <w:sz w:val="24"/>
+          <w:szCs w:val="24"/>
+        </w:rPr>
+        <w:tab/>
+        <w:tab/>
+        <w:t>"event": "</w:t>
+      </w:r>
+      <w:r>
+        <w:rPr>
+          <w:b w:val="false"/>
+          <w:bCs w:val="false"/>
+          <w:sz w:val="24"/>
+          <w:szCs w:val="24"/>
+        </w:rPr>
+        <w:t>delete</w:t>
+      </w:r>
+      <w:r>
+        <w:rPr>
+          <w:b w:val="false"/>
+          <w:bCs w:val="false"/>
+          <w:sz w:val="24"/>
+          <w:szCs w:val="24"/>
+        </w:rPr>
+        <w:t>"</w:t>
+      </w:r>
+    </w:p>
+    <w:p>
+      <w:pPr>
+        <w:pStyle w:val="Normal"/>
+        <w:jc w:val="both"/>
+        <w:rPr/>
+      </w:pPr>
+      <w:r>
+        <w:rPr>
+          <w:b w:val="false"/>
+          <w:bCs w:val="false"/>
+          <w:sz w:val="24"/>
+          <w:szCs w:val="24"/>
+        </w:rPr>
+        <w:tab/>
+        <w:t>}</w:t>
+      </w:r>
+    </w:p>
+    <w:p>
+      <w:pPr>
+        <w:pStyle w:val="Normal"/>
+        <w:jc w:val="both"/>
+        <w:rPr/>
+      </w:pPr>
+      <w:r>
+        <w:rPr>
+          <w:b w:val="false"/>
+          <w:bCs w:val="false"/>
+          <w:sz w:val="24"/>
+          <w:szCs w:val="24"/>
+        </w:rPr>
+        <w:t>}</w:t>
+      </w:r>
+    </w:p>
+    <w:p>
+      <w:pPr>
+        <w:pStyle w:val="Normal"/>
+        <w:jc w:val="both"/>
+        <w:rPr>
+          <w:b w:val="false"/>
+          <w:b w:val="false"/>
+          <w:bCs w:val="false"/>
+          <w:sz w:val="24"/>
+          <w:szCs w:val="24"/>
+        </w:rPr>
+      </w:pPr>
+      <w:r>
+        <w:rPr/>
+      </w:r>
+    </w:p>
+    <w:p>
+      <w:pPr>
+        <w:pStyle w:val="Normal"/>
+        <w:jc w:val="both"/>
+        <w:rPr/>
+      </w:pPr>
+      <w:r>
+        <w:rPr>
+          <w:b/>
+          <w:bCs/>
+          <w:sz w:val="32"/>
+          <w:szCs w:val="32"/>
+        </w:rPr>
+        <w:t>Edit</w:t>
+      </w:r>
+      <w:r>
+        <w:rPr>
+          <w:b/>
+          <w:bCs/>
+          <w:sz w:val="32"/>
+          <w:szCs w:val="32"/>
+        </w:rPr>
+        <w:t xml:space="preserve"> </w:t>
+      </w:r>
+      <w:r>
+        <w:rPr>
+          <w:b/>
+          <w:bCs/>
+          <w:sz w:val="32"/>
+          <w:szCs w:val="32"/>
+        </w:rPr>
+        <w:t>restaurant</w:t>
+      </w:r>
+    </w:p>
+    <w:p>
+      <w:pPr>
+        <w:pStyle w:val="Normal"/>
+        <w:jc w:val="both"/>
+        <w:rPr>
+          <w:b w:val="false"/>
+          <w:b w:val="false"/>
+          <w:bCs w:val="false"/>
+          <w:sz w:val="24"/>
+          <w:szCs w:val="24"/>
+        </w:rPr>
+      </w:pPr>
+      <w:r>
+        <w:rPr>
+          <w:b w:val="false"/>
+          <w:bCs w:val="false"/>
+          <w:sz w:val="24"/>
+          <w:szCs w:val="24"/>
+        </w:rPr>
+      </w:r>
+    </w:p>
+    <w:p>
+      <w:pPr>
+        <w:pStyle w:val="Normal"/>
+        <w:jc w:val="both"/>
+        <w:rPr/>
+      </w:pPr>
+      <w:r>
+        <w:rPr>
+          <w:b w:val="false"/>
+          <w:bCs w:val="false"/>
+          <w:sz w:val="24"/>
+          <w:szCs w:val="24"/>
+        </w:rPr>
+        <w:t>POST /</w:t>
+      </w:r>
+      <w:r>
+        <w:rPr>
+          <w:b w:val="false"/>
+          <w:bCs w:val="false"/>
+          <w:sz w:val="24"/>
+          <w:szCs w:val="24"/>
+        </w:rPr>
+        <w:t>restaurant</w:t>
+      </w:r>
+      <w:r>
+        <w:rPr>
+          <w:b w:val="false"/>
+          <w:bCs w:val="false"/>
+          <w:sz w:val="24"/>
+          <w:szCs w:val="24"/>
+        </w:rPr>
+        <w:t>/</w:t>
+      </w:r>
+    </w:p>
+    <w:p>
+      <w:pPr>
+        <w:pStyle w:val="Normal"/>
+        <w:jc w:val="both"/>
+        <w:rPr>
+          <w:b w:val="false"/>
+          <w:b w:val="false"/>
+          <w:bCs w:val="false"/>
+          <w:sz w:val="24"/>
+          <w:szCs w:val="24"/>
+        </w:rPr>
+      </w:pPr>
+      <w:r>
+        <w:rPr>
+          <w:b w:val="false"/>
+          <w:bCs w:val="false"/>
+          <w:sz w:val="24"/>
+          <w:szCs w:val="24"/>
+        </w:rPr>
+      </w:r>
+    </w:p>
+    <w:p>
+      <w:pPr>
+        <w:pStyle w:val="Normal"/>
+        <w:jc w:val="both"/>
+        <w:rPr/>
+      </w:pPr>
+      <w:r>
+        <w:rPr>
+          <w:b/>
+          <w:bCs/>
+          <w:sz w:val="24"/>
+          <w:szCs w:val="24"/>
+        </w:rPr>
+        <w:t>Request:</w:t>
+      </w:r>
+    </w:p>
+    <w:p>
+      <w:pPr>
+        <w:pStyle w:val="Normal"/>
+        <w:jc w:val="both"/>
+        <w:rPr>
+          <w:b w:val="false"/>
+          <w:b w:val="false"/>
+          <w:bCs w:val="false"/>
+          <w:sz w:val="24"/>
+          <w:szCs w:val="24"/>
+        </w:rPr>
+      </w:pPr>
+      <w:r>
+        <w:rPr>
+          <w:b w:val="false"/>
+          <w:bCs w:val="false"/>
+          <w:sz w:val="24"/>
+          <w:szCs w:val="24"/>
+        </w:rPr>
+      </w:r>
+    </w:p>
+    <w:p>
+      <w:pPr>
+        <w:pStyle w:val="Normal"/>
+        <w:jc w:val="both"/>
+        <w:rPr/>
+      </w:pPr>
+      <w:r>
+        <w:rPr>
+          <w:b w:val="false"/>
+          <w:bCs w:val="false"/>
+          <w:sz w:val="24"/>
+          <w:szCs w:val="24"/>
+        </w:rPr>
+        <w:t>Request:</w:t>
+      </w:r>
+    </w:p>
+    <w:p>
+      <w:pPr>
+        <w:pStyle w:val="Normal"/>
+        <w:jc w:val="both"/>
+        <w:rPr/>
+      </w:pPr>
+      <w:r>
+        <w:rPr>
+          <w:b w:val="false"/>
+          <w:bCs w:val="false"/>
+          <w:sz w:val="24"/>
+          <w:szCs w:val="24"/>
+        </w:rPr>
+        <w:t>{</w:t>
+      </w:r>
+    </w:p>
+    <w:p>
+      <w:pPr>
+        <w:pStyle w:val="Normal"/>
+        <w:jc w:val="both"/>
+        <w:rPr/>
+      </w:pPr>
+      <w:r>
+        <w:rPr>
+          <w:b w:val="false"/>
+          <w:bCs w:val="false"/>
+          <w:sz w:val="24"/>
+          <w:szCs w:val="24"/>
+        </w:rPr>
+        <w:tab/>
+        <w:t xml:space="preserve">'res_name':'Anu', </w:t>
+      </w:r>
+    </w:p>
+    <w:p>
+      <w:pPr>
+        <w:pStyle w:val="Normal"/>
+        <w:jc w:val="both"/>
+        <w:rPr/>
+      </w:pPr>
+      <w:r>
+        <w:rPr>
+          <w:b w:val="false"/>
+          <w:bCs w:val="false"/>
+          <w:sz w:val="24"/>
+          <w:szCs w:val="24"/>
+        </w:rPr>
+        <w:tab/>
+        <w:t xml:space="preserve">'food_tag': 'VEG', </w:t>
+      </w:r>
+    </w:p>
+    <w:p>
+      <w:pPr>
+        <w:pStyle w:val="Normal"/>
+        <w:jc w:val="both"/>
+        <w:rPr/>
+      </w:pPr>
+      <w:r>
+        <w:rPr>
+          <w:b w:val="false"/>
+          <w:bCs w:val="false"/>
+          <w:sz w:val="24"/>
+          <w:szCs w:val="24"/>
+        </w:rPr>
+        <w:tab/>
+        <w:t xml:space="preserve">'menu_id':4, </w:t>
+      </w:r>
+    </w:p>
+    <w:p>
+      <w:pPr>
+        <w:pStyle w:val="Normal"/>
+        <w:jc w:val="both"/>
+        <w:rPr/>
+      </w:pPr>
+      <w:r>
+        <w:rPr>
+          <w:b w:val="false"/>
+          <w:bCs w:val="false"/>
+          <w:sz w:val="24"/>
+          <w:szCs w:val="24"/>
+        </w:rPr>
+        <w:tab/>
+        <w:t>'</w:t>
+      </w:r>
+      <w:r>
+        <w:rPr>
+          <w:b w:val="false"/>
+          <w:bCs w:val="false"/>
+          <w:sz w:val="24"/>
+          <w:szCs w:val="24"/>
+        </w:rPr>
+        <w:t>old_res_name</w:t>
+      </w:r>
+      <w:r>
+        <w:rPr>
+          <w:b w:val="false"/>
+          <w:bCs w:val="false"/>
+          <w:sz w:val="24"/>
+          <w:szCs w:val="24"/>
+        </w:rPr>
+        <w:t>': '</w:t>
+      </w:r>
+      <w:r>
+        <w:rPr>
+          <w:b w:val="false"/>
+          <w:bCs w:val="false"/>
+          <w:sz w:val="24"/>
+          <w:szCs w:val="24"/>
+        </w:rPr>
+        <w:t>res_name</w:t>
+      </w:r>
+      <w:r>
+        <w:rPr>
+          <w:b w:val="false"/>
+          <w:bCs w:val="false"/>
+          <w:sz w:val="24"/>
+          <w:szCs w:val="24"/>
+        </w:rPr>
+        <w:t>'</w:t>
+      </w:r>
+    </w:p>
+    <w:p>
+      <w:pPr>
+        <w:pStyle w:val="Normal"/>
+        <w:jc w:val="both"/>
+        <w:rPr/>
+      </w:pPr>
+      <w:r>
+        <w:rPr>
+          <w:b w:val="false"/>
+          <w:bCs w:val="false"/>
+          <w:sz w:val="24"/>
+          <w:szCs w:val="24"/>
+        </w:rPr>
+        <w:tab/>
+        <w:t>'event': '</w:t>
+      </w:r>
+      <w:r>
+        <w:rPr>
+          <w:b w:val="false"/>
+          <w:bCs w:val="false"/>
+          <w:sz w:val="24"/>
+          <w:szCs w:val="24"/>
+        </w:rPr>
+        <w:t>edit</w:t>
+      </w:r>
+      <w:r>
+        <w:rPr>
+          <w:b w:val="false"/>
+          <w:bCs w:val="false"/>
+          <w:sz w:val="24"/>
+          <w:szCs w:val="24"/>
+        </w:rPr>
+        <w:t>'</w:t>
+      </w:r>
+    </w:p>
+    <w:p>
+      <w:pPr>
+        <w:pStyle w:val="Normal"/>
+        <w:jc w:val="both"/>
+        <w:rPr/>
+      </w:pPr>
+      <w:r>
+        <w:rPr>
+          <w:b w:val="false"/>
+          <w:bCs w:val="false"/>
+          <w:sz w:val="24"/>
+          <w:szCs w:val="24"/>
+        </w:rPr>
+        <w:t>}</w:t>
+      </w:r>
+    </w:p>
+    <w:p>
+      <w:pPr>
+        <w:pStyle w:val="Normal"/>
+        <w:jc w:val="both"/>
+        <w:rPr>
+          <w:b w:val="false"/>
+          <w:b w:val="false"/>
+          <w:bCs w:val="false"/>
+          <w:sz w:val="24"/>
+          <w:szCs w:val="24"/>
+        </w:rPr>
+      </w:pPr>
+      <w:r>
+        <w:rPr>
+          <w:b w:val="false"/>
+          <w:bCs w:val="false"/>
+          <w:sz w:val="24"/>
+          <w:szCs w:val="24"/>
+        </w:rPr>
+      </w:r>
+    </w:p>
+    <w:p>
+      <w:pPr>
+        <w:pStyle w:val="Normal"/>
+        <w:jc w:val="both"/>
+        <w:rPr/>
+      </w:pPr>
+      <w:r>
+        <w:rPr>
+          <w:b/>
+          <w:bCs/>
+          <w:sz w:val="24"/>
+          <w:szCs w:val="24"/>
+        </w:rPr>
+        <w:t>Response:</w:t>
+      </w:r>
+    </w:p>
+    <w:p>
+      <w:pPr>
+        <w:pStyle w:val="Normal"/>
+        <w:jc w:val="both"/>
+        <w:rPr>
+          <w:b w:val="false"/>
+          <w:b w:val="false"/>
+          <w:bCs w:val="false"/>
+          <w:sz w:val="24"/>
+          <w:szCs w:val="24"/>
+        </w:rPr>
+      </w:pPr>
+      <w:r>
+        <w:rPr>
+          <w:b w:val="false"/>
+          <w:bCs w:val="false"/>
+          <w:sz w:val="24"/>
+          <w:szCs w:val="24"/>
+        </w:rPr>
+      </w:r>
+    </w:p>
+    <w:p>
+      <w:pPr>
+        <w:pStyle w:val="Normal"/>
+        <w:jc w:val="both"/>
+        <w:rPr/>
+      </w:pPr>
+      <w:r>
+        <w:rPr>
+          <w:b w:val="false"/>
+          <w:bCs w:val="false"/>
+          <w:sz w:val="24"/>
+          <w:szCs w:val="24"/>
+        </w:rPr>
+        <w:t>Code: 200</w:t>
+      </w:r>
+    </w:p>
+    <w:p>
+      <w:pPr>
+        <w:pStyle w:val="Normal"/>
+        <w:jc w:val="both"/>
+        <w:rPr/>
+      </w:pPr>
+      <w:r>
+        <w:rPr>
+          <w:b w:val="false"/>
+          <w:bCs w:val="false"/>
+          <w:sz w:val="24"/>
+          <w:szCs w:val="24"/>
+        </w:rPr>
+        <w:t>{</w:t>
+      </w:r>
+    </w:p>
+    <w:p>
+      <w:pPr>
+        <w:pStyle w:val="Normal"/>
+        <w:jc w:val="both"/>
+        <w:rPr/>
+      </w:pPr>
+      <w:r>
+        <w:rPr>
+          <w:b w:val="false"/>
+          <w:bCs w:val="false"/>
+          <w:sz w:val="24"/>
+          <w:szCs w:val="24"/>
+        </w:rPr>
+        <w:tab/>
+        <w:t>"</w:t>
+      </w:r>
+      <w:r>
+        <w:rPr>
+          <w:b w:val="false"/>
+          <w:bCs w:val="false"/>
+          <w:sz w:val="24"/>
+          <w:szCs w:val="24"/>
+        </w:rPr>
+        <w:t>restaurant</w:t>
+      </w:r>
+      <w:r>
+        <w:rPr>
+          <w:b w:val="false"/>
+          <w:bCs w:val="false"/>
+          <w:sz w:val="24"/>
+          <w:szCs w:val="24"/>
+        </w:rPr>
+        <w:t>": {</w:t>
+      </w:r>
+    </w:p>
+    <w:p>
+      <w:pPr>
+        <w:pStyle w:val="Normal"/>
+        <w:jc w:val="both"/>
+        <w:rPr/>
+      </w:pPr>
+      <w:r>
+        <w:rPr>
+          <w:b w:val="false"/>
+          <w:bCs w:val="false"/>
+          <w:sz w:val="24"/>
+          <w:szCs w:val="24"/>
+        </w:rPr>
+        <w:tab/>
+        <w:tab/>
+        <w:t>"status":"success",</w:t>
+      </w:r>
+    </w:p>
+    <w:p>
+      <w:pPr>
+        <w:pStyle w:val="Normal"/>
+        <w:jc w:val="both"/>
+        <w:rPr/>
+      </w:pPr>
+      <w:r>
+        <w:rPr>
+          <w:b w:val="false"/>
+          <w:bCs w:val="false"/>
+          <w:sz w:val="24"/>
+          <w:szCs w:val="24"/>
+        </w:rPr>
+        <w:tab/>
+        <w:tab/>
+        <w:t>"event": "</w:t>
+      </w:r>
+      <w:r>
+        <w:rPr>
+          <w:b w:val="false"/>
+          <w:bCs w:val="false"/>
+          <w:sz w:val="24"/>
+          <w:szCs w:val="24"/>
+        </w:rPr>
+        <w:t>edit</w:t>
+      </w:r>
+      <w:r>
+        <w:rPr>
+          <w:b w:val="false"/>
+          <w:bCs w:val="false"/>
+          <w:sz w:val="24"/>
+          <w:szCs w:val="24"/>
+        </w:rPr>
+        <w:t>"</w:t>
+      </w:r>
+    </w:p>
+    <w:p>
+      <w:pPr>
+        <w:pStyle w:val="Normal"/>
+        <w:jc w:val="both"/>
+        <w:rPr/>
+      </w:pPr>
+      <w:r>
+        <w:rPr>
+          <w:b w:val="false"/>
+          <w:bCs w:val="false"/>
+          <w:sz w:val="24"/>
+          <w:szCs w:val="24"/>
+        </w:rPr>
+        <w:tab/>
+        <w:t>}</w:t>
+      </w:r>
+    </w:p>
+    <w:p>
+      <w:pPr>
+        <w:pStyle w:val="Normal"/>
+        <w:jc w:val="both"/>
+        <w:rPr/>
+      </w:pPr>
+      <w:r>
+        <w:rPr>
+          <w:b w:val="false"/>
+          <w:bCs w:val="false"/>
+          <w:sz w:val="24"/>
+          <w:szCs w:val="24"/>
+        </w:rPr>
+        <w:t>}</w:t>
+      </w:r>
+    </w:p>
+    <w:p>
+      <w:pPr>
+        <w:pStyle w:val="Normal"/>
+        <w:jc w:val="both"/>
+        <w:rPr>
+          <w:b w:val="false"/>
+          <w:b w:val="false"/>
+          <w:bCs w:val="false"/>
+          <w:sz w:val="24"/>
+          <w:szCs w:val="24"/>
+        </w:rPr>
+      </w:pPr>
+      <w:r>
+        <w:rPr/>
+      </w:r>
+    </w:p>
+    <w:p>
+      <w:pPr>
+        <w:pStyle w:val="Normal"/>
+        <w:jc w:val="both"/>
+        <w:rPr/>
+      </w:pPr>
+      <w:r>
+        <w:rPr>
+          <w:b/>
+          <w:bCs/>
+          <w:sz w:val="32"/>
+          <w:szCs w:val="32"/>
+        </w:rPr>
+        <w:t>R</w:t>
+      </w:r>
+      <w:r>
+        <w:rPr>
+          <w:b/>
+          <w:bCs/>
+          <w:sz w:val="32"/>
+          <w:szCs w:val="32"/>
+        </w:rPr>
+        <w:t>andom Lunch:</w:t>
+      </w:r>
+    </w:p>
+    <w:p>
+      <w:pPr>
+        <w:pStyle w:val="Normal"/>
+        <w:jc w:val="both"/>
+        <w:rPr>
+          <w:b w:val="false"/>
+          <w:b w:val="false"/>
+          <w:bCs w:val="false"/>
+          <w:sz w:val="24"/>
+          <w:szCs w:val="24"/>
+        </w:rPr>
+      </w:pPr>
+      <w:r>
+        <w:rPr>
+          <w:b w:val="false"/>
+          <w:bCs w:val="false"/>
+          <w:sz w:val="24"/>
+          <w:szCs w:val="24"/>
+        </w:rPr>
+      </w:r>
+    </w:p>
+    <w:p>
+      <w:pPr>
+        <w:pStyle w:val="Normal"/>
+        <w:jc w:val="both"/>
+        <w:rPr/>
+      </w:pPr>
+      <w:r>
+        <w:rPr>
+          <w:b w:val="false"/>
+          <w:bCs w:val="false"/>
+          <w:sz w:val="24"/>
+          <w:szCs w:val="24"/>
+        </w:rPr>
+        <w:t>POST /</w:t>
+      </w:r>
+      <w:r>
+        <w:rPr>
+          <w:b w:val="false"/>
+          <w:bCs w:val="false"/>
+          <w:sz w:val="24"/>
+          <w:szCs w:val="24"/>
+        </w:rPr>
+        <w:t>random_lunch</w:t>
+      </w:r>
+      <w:r>
+        <w:rPr>
+          <w:b w:val="false"/>
+          <w:bCs w:val="false"/>
+          <w:sz w:val="24"/>
+          <w:szCs w:val="24"/>
+        </w:rPr>
+        <w:t>/</w:t>
+      </w:r>
+    </w:p>
+    <w:p>
+      <w:pPr>
+        <w:pStyle w:val="Normal"/>
+        <w:jc w:val="both"/>
+        <w:rPr>
+          <w:b w:val="false"/>
+          <w:b w:val="false"/>
+          <w:bCs w:val="false"/>
+          <w:sz w:val="24"/>
+          <w:szCs w:val="24"/>
+        </w:rPr>
+      </w:pPr>
+      <w:r>
+        <w:rPr>
+          <w:b w:val="false"/>
+          <w:bCs w:val="false"/>
+          <w:sz w:val="24"/>
+          <w:szCs w:val="24"/>
+        </w:rPr>
+      </w:r>
+    </w:p>
+    <w:p>
+      <w:pPr>
+        <w:pStyle w:val="Normal"/>
+        <w:jc w:val="both"/>
+        <w:rPr/>
+      </w:pPr>
+      <w:r>
+        <w:rPr>
+          <w:b/>
+          <w:bCs/>
+          <w:sz w:val="24"/>
+          <w:szCs w:val="24"/>
+        </w:rPr>
+        <w:t>Request:</w:t>
+      </w:r>
+    </w:p>
+    <w:p>
+      <w:pPr>
+        <w:pStyle w:val="Normal"/>
+        <w:jc w:val="both"/>
+        <w:rPr>
+          <w:b w:val="false"/>
+          <w:b w:val="false"/>
+          <w:bCs w:val="false"/>
+          <w:sz w:val="24"/>
+          <w:szCs w:val="24"/>
+        </w:rPr>
+      </w:pPr>
+      <w:r>
+        <w:rPr>
+          <w:b w:val="false"/>
+          <w:bCs w:val="false"/>
+          <w:sz w:val="24"/>
+          <w:szCs w:val="24"/>
+        </w:rPr>
+      </w:r>
+    </w:p>
+    <w:p>
+      <w:pPr>
+        <w:pStyle w:val="Normal"/>
+        <w:jc w:val="both"/>
+        <w:rPr/>
+      </w:pPr>
+      <w:r>
+        <w:rPr>
+          <w:b w:val="false"/>
+          <w:bCs w:val="false"/>
+          <w:sz w:val="24"/>
+          <w:szCs w:val="24"/>
+        </w:rPr>
+        <w:t>Request:</w:t>
+      </w:r>
+    </w:p>
+    <w:p>
+      <w:pPr>
+        <w:pStyle w:val="Normal"/>
+        <w:jc w:val="both"/>
+        <w:rPr/>
+      </w:pPr>
+      <w:r>
+        <w:rPr>
+          <w:b w:val="false"/>
+          <w:bCs w:val="false"/>
+          <w:sz w:val="24"/>
+          <w:szCs w:val="24"/>
+        </w:rPr>
+        <w:t>{</w:t>
+      </w:r>
+    </w:p>
+    <w:p>
+      <w:pPr>
+        <w:pStyle w:val="Normal"/>
+        <w:jc w:val="both"/>
+        <w:rPr/>
+      </w:pPr>
+      <w:r>
+        <w:rPr>
+          <w:b w:val="false"/>
+          <w:bCs w:val="false"/>
+          <w:sz w:val="24"/>
+          <w:szCs w:val="24"/>
+        </w:rPr>
+        <w:tab/>
+      </w:r>
+      <w:r>
+        <w:rPr>
+          <w:b w:val="false"/>
+          <w:bCs w:val="false"/>
+          <w:sz w:val="24"/>
+          <w:szCs w:val="24"/>
+        </w:rPr>
+        <w:t>'team_id':1</w:t>
+      </w:r>
+    </w:p>
+    <w:p>
+      <w:pPr>
+        <w:pStyle w:val="Normal"/>
+        <w:jc w:val="both"/>
+        <w:rPr/>
+      </w:pPr>
+      <w:r>
+        <w:rPr>
+          <w:b w:val="false"/>
+          <w:bCs w:val="false"/>
+          <w:sz w:val="24"/>
+          <w:szCs w:val="24"/>
+        </w:rPr>
+        <w:t>}</w:t>
+      </w:r>
+    </w:p>
+    <w:p>
+      <w:pPr>
+        <w:pStyle w:val="Normal"/>
+        <w:jc w:val="both"/>
+        <w:rPr>
+          <w:b w:val="false"/>
+          <w:b w:val="false"/>
+          <w:bCs w:val="false"/>
+          <w:sz w:val="24"/>
+          <w:szCs w:val="24"/>
+        </w:rPr>
+      </w:pPr>
+      <w:r>
+        <w:rPr>
+          <w:b w:val="false"/>
+          <w:bCs w:val="false"/>
+          <w:sz w:val="24"/>
+          <w:szCs w:val="24"/>
+        </w:rPr>
+      </w:r>
+    </w:p>
+    <w:p>
+      <w:pPr>
+        <w:pStyle w:val="Normal"/>
+        <w:jc w:val="both"/>
+        <w:rPr/>
+      </w:pPr>
+      <w:r>
+        <w:rPr>
+          <w:b/>
+          <w:bCs/>
+          <w:sz w:val="24"/>
+          <w:szCs w:val="24"/>
+        </w:rPr>
+        <w:t>Response:</w:t>
+      </w:r>
+    </w:p>
+    <w:p>
+      <w:pPr>
+        <w:pStyle w:val="Normal"/>
+        <w:jc w:val="both"/>
+        <w:rPr>
+          <w:b w:val="false"/>
+          <w:b w:val="false"/>
+          <w:bCs w:val="false"/>
+          <w:sz w:val="24"/>
+          <w:szCs w:val="24"/>
+        </w:rPr>
+      </w:pPr>
+      <w:r>
+        <w:rPr>
+          <w:b w:val="false"/>
+          <w:bCs w:val="false"/>
+          <w:sz w:val="24"/>
+          <w:szCs w:val="24"/>
+        </w:rPr>
+      </w:r>
+    </w:p>
+    <w:p>
+      <w:pPr>
+        <w:pStyle w:val="Normal"/>
+        <w:jc w:val="both"/>
+        <w:rPr/>
+      </w:pPr>
+      <w:r>
+        <w:rPr>
+          <w:b w:val="false"/>
+          <w:bCs w:val="false"/>
+          <w:sz w:val="24"/>
+          <w:szCs w:val="24"/>
+        </w:rPr>
+        <w:t>Code: 200</w:t>
+      </w:r>
+    </w:p>
+    <w:p>
+      <w:pPr>
+        <w:pStyle w:val="Normal"/>
+        <w:jc w:val="both"/>
+        <w:rPr/>
+      </w:pPr>
+      <w:r>
+        <w:rPr>
+          <w:b w:val="false"/>
+          <w:bCs w:val="false"/>
+          <w:sz w:val="24"/>
+          <w:szCs w:val="24"/>
+        </w:rPr>
+        <w:t>{</w:t>
+      </w:r>
+    </w:p>
+    <w:p>
+      <w:pPr>
+        <w:pStyle w:val="Normal"/>
+        <w:jc w:val="both"/>
+        <w:rPr/>
+      </w:pPr>
+      <w:r>
+        <w:rPr>
+          <w:b w:val="false"/>
+          <w:bCs w:val="false"/>
+          <w:sz w:val="24"/>
+          <w:szCs w:val="24"/>
+        </w:rPr>
+        <w:tab/>
+        <w:t xml:space="preserve">"random_lunch": </w:t>
+      </w:r>
+    </w:p>
+    <w:p>
+      <w:pPr>
+        <w:pStyle w:val="Normal"/>
+        <w:jc w:val="both"/>
+        <w:rPr/>
+      </w:pPr>
+      <w:r>
+        <w:rPr>
+          <w:b w:val="false"/>
+          <w:bCs w:val="false"/>
+          <w:sz w:val="24"/>
+          <w:szCs w:val="24"/>
+        </w:rPr>
+        <w:tab/>
+        <w:tab/>
+        <w:tab/>
+        <w:tab/>
+        <w:t>{</w:t>
+      </w:r>
+    </w:p>
+    <w:p>
+      <w:pPr>
+        <w:pStyle w:val="Normal"/>
+        <w:jc w:val="both"/>
+        <w:rPr/>
+      </w:pPr>
+      <w:r>
+        <w:rPr>
+          <w:b w:val="false"/>
+          <w:bCs w:val="false"/>
+          <w:sz w:val="24"/>
+          <w:szCs w:val="24"/>
+        </w:rPr>
+        <w:tab/>
+        <w:tab/>
+        <w:tab/>
+        <w:tab/>
+        <w:tab/>
+        <w:t xml:space="preserve">"status": "success", </w:t>
+      </w:r>
+    </w:p>
+    <w:p>
+      <w:pPr>
+        <w:pStyle w:val="Normal"/>
+        <w:jc w:val="both"/>
+        <w:rPr/>
+      </w:pPr>
+      <w:r>
+        <w:rPr>
+          <w:b w:val="false"/>
+          <w:bCs w:val="false"/>
+          <w:sz w:val="24"/>
+          <w:szCs w:val="24"/>
+        </w:rPr>
+        <w:tab/>
+        <w:tab/>
+        <w:tab/>
+        <w:tab/>
+        <w:tab/>
+        <w:t xml:space="preserve">"result": [[4, "Anu", "VEG", 4], </w:t>
+      </w:r>
+    </w:p>
+    <w:p>
+      <w:pPr>
+        <w:pStyle w:val="Normal"/>
+        <w:jc w:val="both"/>
+        <w:rPr/>
+      </w:pPr>
+      <w:r>
+        <w:rPr>
+          <w:b w:val="false"/>
+          <w:bCs w:val="false"/>
+          <w:sz w:val="24"/>
+          <w:szCs w:val="24"/>
+        </w:rPr>
+        <w:tab/>
+        <w:tab/>
+        <w:tab/>
+        <w:tab/>
+        <w:tab/>
+        <w:tab/>
+        <w:t xml:space="preserve">  [5, "Anoop", "VEG", 4]]</w:t>
+      </w:r>
+    </w:p>
+    <w:p>
+      <w:pPr>
+        <w:pStyle w:val="Normal"/>
+        <w:jc w:val="both"/>
+        <w:rPr/>
+      </w:pPr>
+      <w:r>
+        <w:rPr>
+          <w:b w:val="false"/>
+          <w:bCs w:val="false"/>
+          <w:sz w:val="24"/>
+          <w:szCs w:val="24"/>
+        </w:rPr>
+        <w:tab/>
+        <w:tab/>
+        <w:tab/>
+        <w:tab/>
+        <w:t>}</w:t>
+      </w:r>
+    </w:p>
+    <w:p>
+      <w:pPr>
+        <w:pStyle w:val="Normal"/>
+        <w:jc w:val="both"/>
+        <w:rPr/>
+      </w:pPr>
+      <w:r>
+        <w:rPr>
+          <w:b w:val="false"/>
+          <w:bCs w:val="false"/>
+          <w:sz w:val="24"/>
+          <w:szCs w:val="24"/>
+        </w:rPr>
+        <w:t>}</w:t>
+      </w:r>
+    </w:p>
+    <w:p>
+      <w:pPr>
+        <w:pStyle w:val="Normal"/>
+        <w:jc w:val="both"/>
+        <w:rPr>
+          <w:b w:val="false"/>
+          <w:b w:val="false"/>
+          <w:bCs w:val="false"/>
+          <w:sz w:val="24"/>
+          <w:szCs w:val="24"/>
+        </w:rPr>
+      </w:pPr>
+      <w:r>
+        <w:rPr/>
+      </w:r>
+    </w:p>
+    <w:p>
+      <w:pPr>
+        <w:pStyle w:val="Normal"/>
+        <w:jc w:val="both"/>
+        <w:rPr>
+          <w:b w:val="false"/>
+          <w:b w:val="false"/>
+          <w:bCs w:val="false"/>
+          <w:sz w:val="24"/>
+          <w:szCs w:val="24"/>
+        </w:rPr>
+      </w:pPr>
+      <w:r>
+        <w:rPr/>
       </w:r>
     </w:p>
     <w:sectPr>

</xml_diff>